<commit_message>
changes on uebung 3-6
</commit_message>
<xml_diff>
--- a/Uebung_3/WordCount mit Spark.docx
+++ b/Uebung_3/WordCount mit Spark.docx
@@ -122,94 +122,125 @@
           <w:lang w:val="en-US" w:eastAsia="de-DE"/>
         </w:rPr>
       </w:pPr>
+      <w:r>
+        <w:rPr>
+          <w:rFonts w:ascii="Consolas" w:eastAsia="Times New Roman" w:hAnsi="Consolas" w:cs="Consolas"/>
+          <w:i/>
+          <w:color w:val="333333"/>
+          <w:sz w:val="20"/>
+          <w:szCs w:val="20"/>
+          <w:bdr w:val="none" w:sz="0" w:space="0" w:color="auto" w:frame="1"/>
+          <w:lang w:val="en-US" w:eastAsia="de-DE"/>
+        </w:rPr>
+        <w:t>/</w:t>
+      </w:r>
+      <w:proofErr w:type="spellStart"/>
+      <w:r>
+        <w:rPr>
+          <w:rFonts w:ascii="Consolas" w:eastAsia="Times New Roman" w:hAnsi="Consolas" w:cs="Consolas"/>
+          <w:i/>
+          <w:color w:val="333333"/>
+          <w:sz w:val="20"/>
+          <w:szCs w:val="20"/>
+          <w:bdr w:val="none" w:sz="0" w:space="0" w:color="auto" w:frame="1"/>
+          <w:lang w:val="en-US" w:eastAsia="de-DE"/>
+        </w:rPr>
+        <w:t>usr</w:t>
+      </w:r>
+      <w:proofErr w:type="spellEnd"/>
+      <w:r>
+        <w:rPr>
+          <w:rFonts w:ascii="Consolas" w:eastAsia="Times New Roman" w:hAnsi="Consolas" w:cs="Consolas"/>
+          <w:i/>
+          <w:color w:val="333333"/>
+          <w:sz w:val="20"/>
+          <w:szCs w:val="20"/>
+          <w:bdr w:val="none" w:sz="0" w:space="0" w:color="auto" w:frame="1"/>
+          <w:lang w:val="en-US" w:eastAsia="de-DE"/>
+        </w:rPr>
+        <w:t xml:space="preserve">/lib/spark/bin/spark-submit --class </w:t>
+      </w:r>
+      <w:proofErr w:type="spellStart"/>
+      <w:r>
+        <w:rPr>
+          <w:rFonts w:ascii="Consolas" w:eastAsia="Times New Roman" w:hAnsi="Consolas" w:cs="Consolas"/>
+          <w:i/>
+          <w:color w:val="333333"/>
+          <w:sz w:val="20"/>
+          <w:szCs w:val="20"/>
+          <w:bdr w:val="none" w:sz="0" w:space="0" w:color="auto" w:frame="1"/>
+          <w:lang w:val="en-US" w:eastAsia="de-DE"/>
+        </w:rPr>
+        <w:t>SparkWordCount</w:t>
+      </w:r>
+      <w:proofErr w:type="spellEnd"/>
+      <w:r>
+        <w:rPr>
+          <w:rFonts w:ascii="Consolas" w:eastAsia="Times New Roman" w:hAnsi="Consolas" w:cs="Consolas"/>
+          <w:i/>
+          <w:color w:val="333333"/>
+          <w:sz w:val="20"/>
+          <w:szCs w:val="20"/>
+          <w:bdr w:val="none" w:sz="0" w:space="0" w:color="auto" w:frame="1"/>
+          <w:lang w:val="en-US" w:eastAsia="de-DE"/>
+        </w:rPr>
+        <w:t xml:space="preserve"> \</w:t>
+      </w:r>
+      <w:r>
+        <w:rPr>
+          <w:rFonts w:ascii="Consolas" w:eastAsia="Times New Roman" w:hAnsi="Consolas" w:cs="Consolas"/>
+          <w:i/>
+          <w:color w:val="333333"/>
+          <w:sz w:val="20"/>
+          <w:szCs w:val="20"/>
+          <w:bdr w:val="none" w:sz="0" w:space="0" w:color="auto" w:frame="1"/>
+          <w:lang w:val="en-US" w:eastAsia="de-DE"/>
+        </w:rPr>
+        <w:t xml:space="preserve"> </w:t>
+      </w:r>
+      <w:r>
+        <w:rPr>
+          <w:rFonts w:ascii="Consolas" w:eastAsia="Times New Roman" w:hAnsi="Consolas" w:cs="Consolas"/>
+          <w:i/>
+          <w:color w:val="333333"/>
+          <w:sz w:val="20"/>
+          <w:szCs w:val="20"/>
+          <w:bdr w:val="none" w:sz="0" w:space="0" w:color="auto" w:frame="1"/>
+          <w:lang w:val="en-US" w:eastAsia="de-DE"/>
+        </w:rPr>
+        <w:t>/</w:t>
+      </w:r>
+      <w:r>
+        <w:rPr>
+          <w:lang w:val="en-US"/>
+        </w:rPr>
+        <w:t xml:space="preserve"> </w:t>
+      </w:r>
+      <w:r>
+        <w:rPr>
+          <w:rFonts w:ascii="Consolas" w:eastAsia="Times New Roman" w:hAnsi="Consolas" w:cs="Consolas"/>
+          <w:i/>
+          <w:color w:val="333333"/>
+          <w:sz w:val="20"/>
+          <w:szCs w:val="20"/>
+          <w:bdr w:val="none" w:sz="0" w:space="0" w:color="auto" w:frame="1"/>
+          <w:lang w:val="en-US" w:eastAsia="de-DE"/>
+        </w:rPr>
+        <w:t>bigdata-sparkwordcount</w:t>
+      </w:r>
       <w:bookmarkStart w:id="0" w:name="_GoBack"/>
-      <w:r>
-        <w:rPr>
-          <w:rFonts w:ascii="Consolas" w:eastAsia="Times New Roman" w:hAnsi="Consolas" w:cs="Consolas"/>
-          <w:i/>
-          <w:color w:val="333333"/>
-          <w:sz w:val="20"/>
-          <w:szCs w:val="20"/>
-          <w:bdr w:val="none" w:sz="0" w:space="0" w:color="auto" w:frame="1"/>
-          <w:lang w:val="en-US" w:eastAsia="de-DE"/>
-        </w:rPr>
-        <w:t>/</w:t>
-      </w:r>
-      <w:proofErr w:type="spellStart"/>
-      <w:r>
-        <w:rPr>
-          <w:rFonts w:ascii="Consolas" w:eastAsia="Times New Roman" w:hAnsi="Consolas" w:cs="Consolas"/>
-          <w:i/>
-          <w:color w:val="333333"/>
-          <w:sz w:val="20"/>
-          <w:szCs w:val="20"/>
-          <w:bdr w:val="none" w:sz="0" w:space="0" w:color="auto" w:frame="1"/>
-          <w:lang w:val="en-US" w:eastAsia="de-DE"/>
-        </w:rPr>
-        <w:t>usr</w:t>
-      </w:r>
-      <w:proofErr w:type="spellEnd"/>
-      <w:r>
-        <w:rPr>
-          <w:rFonts w:ascii="Consolas" w:eastAsia="Times New Roman" w:hAnsi="Consolas" w:cs="Consolas"/>
-          <w:i/>
-          <w:color w:val="333333"/>
-          <w:sz w:val="20"/>
-          <w:szCs w:val="20"/>
-          <w:bdr w:val="none" w:sz="0" w:space="0" w:color="auto" w:frame="1"/>
-          <w:lang w:val="en-US" w:eastAsia="de-DE"/>
-        </w:rPr>
-        <w:t xml:space="preserve">/lib/spark/bin/spark-submit --class </w:t>
-      </w:r>
-      <w:proofErr w:type="spellStart"/>
-      <w:r>
-        <w:rPr>
-          <w:rFonts w:ascii="Consolas" w:eastAsia="Times New Roman" w:hAnsi="Consolas" w:cs="Consolas"/>
-          <w:i/>
-          <w:color w:val="333333"/>
-          <w:sz w:val="20"/>
-          <w:szCs w:val="20"/>
-          <w:bdr w:val="none" w:sz="0" w:space="0" w:color="auto" w:frame="1"/>
-          <w:lang w:val="en-US" w:eastAsia="de-DE"/>
-        </w:rPr>
-        <w:t>SparkWordCount</w:t>
-      </w:r>
-      <w:proofErr w:type="spellEnd"/>
-      <w:r>
-        <w:rPr>
-          <w:rFonts w:ascii="Consolas" w:eastAsia="Times New Roman" w:hAnsi="Consolas" w:cs="Consolas"/>
-          <w:i/>
-          <w:color w:val="333333"/>
-          <w:sz w:val="20"/>
-          <w:szCs w:val="20"/>
-          <w:bdr w:val="none" w:sz="0" w:space="0" w:color="auto" w:frame="1"/>
-          <w:lang w:val="en-US" w:eastAsia="de-DE"/>
-        </w:rPr>
-        <w:t xml:space="preserve"> \</w:t>
-      </w:r>
-      <w:r>
-        <w:rPr>
-          <w:rFonts w:ascii="Consolas" w:eastAsia="Times New Roman" w:hAnsi="Consolas" w:cs="Consolas"/>
-          <w:i/>
-          <w:color w:val="333333"/>
-          <w:sz w:val="20"/>
-          <w:szCs w:val="20"/>
-          <w:bdr w:val="none" w:sz="0" w:space="0" w:color="auto" w:frame="1"/>
-          <w:lang w:val="en-US" w:eastAsia="de-DE"/>
-        </w:rPr>
-        <w:t xml:space="preserve"> </w:t>
-      </w:r>
-      <w:r>
-        <w:rPr>
-          <w:rFonts w:ascii="Consolas" w:eastAsia="Times New Roman" w:hAnsi="Consolas" w:cs="Consolas"/>
-          <w:i/>
-          <w:color w:val="333333"/>
-          <w:sz w:val="20"/>
-          <w:szCs w:val="20"/>
-          <w:bdr w:val="none" w:sz="0" w:space="0" w:color="auto" w:frame="1"/>
-          <w:lang w:val="en-US" w:eastAsia="de-DE"/>
-        </w:rPr>
-        <w:t xml:space="preserve">/bigdata-nfl-dataprocessing-1.0.0-SNAPSHOT.jar \ pg14591.txt </w:t>
+      <w:bookmarkEnd w:id="0"/>
+      <w:r>
+        <w:rPr>
+          <w:rFonts w:ascii="Consolas" w:eastAsia="Times New Roman" w:hAnsi="Consolas" w:cs="Consolas"/>
+          <w:i/>
+          <w:color w:val="333333"/>
+          <w:sz w:val="20"/>
+          <w:szCs w:val="20"/>
+          <w:bdr w:val="none" w:sz="0" w:space="0" w:color="auto" w:frame="1"/>
+          <w:lang w:val="en-US" w:eastAsia="de-DE"/>
+        </w:rPr>
+        <w:t xml:space="preserve">1.0.0-SNAPSHOT.jar \ pg14591.txt </w:t>
       </w:r>
       <w:r>
         <w:rPr>
@@ -248,7 +279,6 @@
         <w:t xml:space="preserve"> 5</w:t>
       </w:r>
     </w:p>
-    <w:bookmarkEnd w:id="0"/>
     <w:p>
       <w:pPr>
         <w:rPr>

</xml_diff>